<commit_message>
problème de performance pour la gestion et l'affichage des fleurs
</commit_message>
<xml_diff>
--- a/Documentation_projet.docx
+++ b/Documentation_projet.docx
@@ -44,10 +44,972 @@
     <w:p>
       <w:pPr>
         <w:rPr>
-          <w:sz w:val="24"/>
-          <w:szCs w:val="24"/>
-        </w:rPr>
-      </w:pPr>
+          <w:b/>
+          <w:bCs/>
+          <w:sz w:val="24"/>
+          <w:szCs w:val="24"/>
+        </w:rPr>
+      </w:pPr>
+    </w:p>
+    <w:p>
+      <w:pPr>
+        <w:jc w:val="center"/>
+        <w:rPr>
+          <w:b/>
+          <w:bCs/>
+          <w:sz w:val="24"/>
+          <w:szCs w:val="24"/>
+        </w:rPr>
+      </w:pPr>
+      <w:r>
+        <w:rPr>
+          <w:b/>
+          <w:bCs/>
+          <w:sz w:val="24"/>
+          <w:szCs w:val="24"/>
+        </w:rPr>
+        <w:t>ARCHITECTURE</w:t>
+      </w:r>
+    </w:p>
+    <w:p>
+      <w:pPr>
+        <w:jc w:val="center"/>
+        <w:rPr>
+          <w:b/>
+          <w:bCs/>
+          <w:sz w:val="24"/>
+          <w:szCs w:val="24"/>
+        </w:rPr>
+      </w:pPr>
+      <w:r>
+        <w:rPr>
+          <w:b/>
+          <w:bCs/>
+          <w:noProof/>
+          <w:sz w:val="24"/>
+          <w:szCs w:val="24"/>
+        </w:rPr>
+        <w:drawing>
+          <wp:inline distT="0" distB="0" distL="0" distR="0" wp14:anchorId="7EC4886E" wp14:editId="2D48554F">
+            <wp:extent cx="5760720" cy="814705"/>
+            <wp:effectExtent l="0" t="0" r="0" b="4445"/>
+            <wp:docPr id="1662564177" name="Image 1" descr="Une image contenant capture d’écran, noir&#10;&#10;Description générée automatiquement"/>
+            <wp:cNvGraphicFramePr>
+              <a:graphicFrameLocks xmlns:a="http://schemas.openxmlformats.org/drawingml/2006/main" noChangeAspect="1"/>
+            </wp:cNvGraphicFramePr>
+            <a:graphic xmlns:a="http://schemas.openxmlformats.org/drawingml/2006/main">
+              <a:graphicData uri="http://schemas.openxmlformats.org/drawingml/2006/picture">
+                <pic:pic xmlns:pic="http://schemas.openxmlformats.org/drawingml/2006/picture">
+                  <pic:nvPicPr>
+                    <pic:cNvPr id="1662564177" name="Image 1" descr="Une image contenant capture d’écran, noir&#10;&#10;Description générée automatiquement"/>
+                    <pic:cNvPicPr>
+                      <a:picLocks noChangeAspect="1" noChangeArrowheads="1"/>
+                    </pic:cNvPicPr>
+                  </pic:nvPicPr>
+                  <pic:blipFill>
+                    <a:blip r:embed="rId5" cstate="print">
+                      <a:extLst>
+                        <a:ext uri="{28A0092B-C50C-407E-A947-70E740481C1C}">
+                          <a14:useLocalDpi xmlns:a14="http://schemas.microsoft.com/office/drawing/2010/main" val="0"/>
+                        </a:ext>
+                      </a:extLst>
+                    </a:blip>
+                    <a:srcRect/>
+                    <a:stretch>
+                      <a:fillRect/>
+                    </a:stretch>
+                  </pic:blipFill>
+                  <pic:spPr bwMode="auto">
+                    <a:xfrm>
+                      <a:off x="0" y="0"/>
+                      <a:ext cx="5760720" cy="814705"/>
+                    </a:xfrm>
+                    <a:prstGeom prst="rect">
+                      <a:avLst/>
+                    </a:prstGeom>
+                    <a:noFill/>
+                    <a:ln>
+                      <a:noFill/>
+                    </a:ln>
+                  </pic:spPr>
+                </pic:pic>
+              </a:graphicData>
+            </a:graphic>
+          </wp:inline>
+        </w:drawing>
+      </w:r>
+    </w:p>
+    <w:p>
+      <w:pPr>
+        <w:rPr>
+          <w:b/>
+          <w:bCs/>
+          <w:sz w:val="24"/>
+          <w:szCs w:val="24"/>
+        </w:rPr>
+      </w:pPr>
+    </w:p>
+    <w:p>
+      <w:pPr>
+        <w:rPr>
+          <w:b/>
+          <w:bCs/>
+          <w:sz w:val="24"/>
+          <w:szCs w:val="24"/>
+        </w:rPr>
+      </w:pPr>
+    </w:p>
+    <w:p>
+      <w:pPr>
+        <w:rPr>
+          <w:b/>
+          <w:bCs/>
+          <w:sz w:val="24"/>
+          <w:szCs w:val="24"/>
+        </w:rPr>
+      </w:pPr>
+    </w:p>
+    <w:p>
+      <w:pPr>
+        <w:rPr>
+          <w:b/>
+          <w:bCs/>
+          <w:sz w:val="24"/>
+          <w:szCs w:val="24"/>
+        </w:rPr>
+      </w:pPr>
+    </w:p>
+    <w:p>
+      <w:pPr>
+        <w:rPr>
+          <w:b/>
+          <w:bCs/>
+          <w:sz w:val="24"/>
+          <w:szCs w:val="24"/>
+        </w:rPr>
+      </w:pPr>
+    </w:p>
+    <w:p>
+      <w:pPr>
+        <w:rPr>
+          <w:b/>
+          <w:bCs/>
+          <w:sz w:val="24"/>
+          <w:szCs w:val="24"/>
+        </w:rPr>
+      </w:pPr>
+    </w:p>
+    <w:p>
+      <w:pPr>
+        <w:rPr>
+          <w:b/>
+          <w:bCs/>
+          <w:sz w:val="24"/>
+          <w:szCs w:val="24"/>
+        </w:rPr>
+      </w:pPr>
+    </w:p>
+    <w:p>
+      <w:pPr>
+        <w:rPr>
+          <w:b/>
+          <w:bCs/>
+          <w:sz w:val="24"/>
+          <w:szCs w:val="24"/>
+        </w:rPr>
+      </w:pPr>
+    </w:p>
+    <w:p>
+      <w:pPr>
+        <w:rPr>
+          <w:b/>
+          <w:bCs/>
+          <w:sz w:val="24"/>
+          <w:szCs w:val="24"/>
+        </w:rPr>
+      </w:pPr>
+    </w:p>
+    <w:p>
+      <w:pPr>
+        <w:rPr>
+          <w:b/>
+          <w:bCs/>
+          <w:sz w:val="24"/>
+          <w:szCs w:val="24"/>
+        </w:rPr>
+      </w:pPr>
+    </w:p>
+    <w:p>
+      <w:pPr>
+        <w:rPr>
+          <w:b/>
+          <w:bCs/>
+          <w:sz w:val="24"/>
+          <w:szCs w:val="24"/>
+        </w:rPr>
+      </w:pPr>
+    </w:p>
+    <w:p>
+      <w:pPr>
+        <w:rPr>
+          <w:b/>
+          <w:bCs/>
+          <w:sz w:val="24"/>
+          <w:szCs w:val="24"/>
+        </w:rPr>
+      </w:pPr>
+    </w:p>
+    <w:p>
+      <w:pPr>
+        <w:rPr>
+          <w:b/>
+          <w:bCs/>
+          <w:sz w:val="24"/>
+          <w:szCs w:val="24"/>
+        </w:rPr>
+      </w:pPr>
+    </w:p>
+    <w:p>
+      <w:pPr>
+        <w:rPr>
+          <w:b/>
+          <w:bCs/>
+          <w:sz w:val="24"/>
+          <w:szCs w:val="24"/>
+        </w:rPr>
+      </w:pPr>
+    </w:p>
+    <w:p>
+      <w:pPr>
+        <w:rPr>
+          <w:b/>
+          <w:bCs/>
+          <w:sz w:val="24"/>
+          <w:szCs w:val="24"/>
+        </w:rPr>
+      </w:pPr>
+    </w:p>
+    <w:p>
+      <w:pPr>
+        <w:rPr>
+          <w:b/>
+          <w:bCs/>
+          <w:sz w:val="24"/>
+          <w:szCs w:val="24"/>
+        </w:rPr>
+      </w:pPr>
+    </w:p>
+    <w:p>
+      <w:pPr>
+        <w:rPr>
+          <w:b/>
+          <w:bCs/>
+          <w:sz w:val="24"/>
+          <w:szCs w:val="24"/>
+        </w:rPr>
+      </w:pPr>
+    </w:p>
+    <w:p>
+      <w:pPr>
+        <w:rPr>
+          <w:b/>
+          <w:bCs/>
+          <w:sz w:val="24"/>
+          <w:szCs w:val="24"/>
+        </w:rPr>
+      </w:pPr>
+    </w:p>
+    <w:p>
+      <w:pPr>
+        <w:rPr>
+          <w:b/>
+          <w:bCs/>
+          <w:sz w:val="24"/>
+          <w:szCs w:val="24"/>
+        </w:rPr>
+      </w:pPr>
+    </w:p>
+    <w:p>
+      <w:pPr>
+        <w:rPr>
+          <w:b/>
+          <w:bCs/>
+          <w:sz w:val="24"/>
+          <w:szCs w:val="24"/>
+        </w:rPr>
+      </w:pPr>
+    </w:p>
+    <w:p>
+      <w:pPr>
+        <w:rPr>
+          <w:b/>
+          <w:bCs/>
+          <w:sz w:val="24"/>
+          <w:szCs w:val="24"/>
+        </w:rPr>
+      </w:pPr>
+    </w:p>
+    <w:p>
+      <w:pPr>
+        <w:rPr>
+          <w:b/>
+          <w:bCs/>
+          <w:sz w:val="24"/>
+          <w:szCs w:val="24"/>
+        </w:rPr>
+      </w:pPr>
+    </w:p>
+    <w:p>
+      <w:pPr>
+        <w:rPr>
+          <w:b/>
+          <w:bCs/>
+          <w:sz w:val="24"/>
+          <w:szCs w:val="24"/>
+        </w:rPr>
+      </w:pPr>
+    </w:p>
+    <w:p>
+      <w:pPr>
+        <w:rPr>
+          <w:b/>
+          <w:bCs/>
+          <w:sz w:val="24"/>
+          <w:szCs w:val="24"/>
+        </w:rPr>
+      </w:pPr>
+    </w:p>
+    <w:p>
+      <w:pPr>
+        <w:rPr>
+          <w:sz w:val="24"/>
+          <w:szCs w:val="24"/>
+        </w:rPr>
+      </w:pPr>
+    </w:p>
+    <w:p>
+      <w:pPr>
+        <w:jc w:val="center"/>
+        <w:rPr>
+          <w:b/>
+          <w:bCs/>
+          <w:sz w:val="24"/>
+          <w:szCs w:val="24"/>
+        </w:rPr>
+      </w:pPr>
+      <w:r>
+        <w:rPr>
+          <w:b/>
+          <w:bCs/>
+          <w:sz w:val="24"/>
+          <w:szCs w:val="24"/>
+        </w:rPr>
+        <w:t>FEU D’ARTIFICE</w:t>
+      </w:r>
+    </w:p>
+    <w:p>
+      <w:pPr>
+        <w:rPr>
+          <w:b/>
+          <w:bCs/>
+          <w:sz w:val="24"/>
+          <w:szCs w:val="24"/>
+        </w:rPr>
+      </w:pPr>
+    </w:p>
+    <w:p>
+      <w:pPr>
+        <w:rPr>
+          <w:b/>
+          <w:bCs/>
+          <w:sz w:val="24"/>
+          <w:szCs w:val="24"/>
+        </w:rPr>
+      </w:pPr>
+      <w:r>
+        <w:rPr>
+          <w:noProof/>
+        </w:rPr>
+        <w:drawing>
+          <wp:inline distT="0" distB="0" distL="0" distR="0" wp14:anchorId="35905557" wp14:editId="7B41132A">
+            <wp:extent cx="4837814" cy="5238832"/>
+            <wp:effectExtent l="0" t="0" r="1270" b="0"/>
+            <wp:docPr id="1908327515" name="Image 2" descr="Une image contenant texte, capture d’écran, noir&#10;&#10;Description générée automatiquement"/>
+            <wp:cNvGraphicFramePr>
+              <a:graphicFrameLocks xmlns:a="http://schemas.openxmlformats.org/drawingml/2006/main" noChangeAspect="1"/>
+            </wp:cNvGraphicFramePr>
+            <a:graphic xmlns:a="http://schemas.openxmlformats.org/drawingml/2006/main">
+              <a:graphicData uri="http://schemas.openxmlformats.org/drawingml/2006/picture">
+                <pic:pic xmlns:pic="http://schemas.openxmlformats.org/drawingml/2006/picture">
+                  <pic:nvPicPr>
+                    <pic:cNvPr id="1908327515" name="Image 2" descr="Une image contenant texte, capture d’écran, noir&#10;&#10;Description générée automatiquement"/>
+                    <pic:cNvPicPr>
+                      <a:picLocks noChangeAspect="1" noChangeArrowheads="1"/>
+                    </pic:cNvPicPr>
+                  </pic:nvPicPr>
+                  <pic:blipFill>
+                    <a:blip r:embed="rId6" cstate="print">
+                      <a:extLst>
+                        <a:ext uri="{28A0092B-C50C-407E-A947-70E740481C1C}">
+                          <a14:useLocalDpi xmlns:a14="http://schemas.microsoft.com/office/drawing/2010/main" val="0"/>
+                        </a:ext>
+                      </a:extLst>
+                    </a:blip>
+                    <a:srcRect/>
+                    <a:stretch>
+                      <a:fillRect/>
+                    </a:stretch>
+                  </pic:blipFill>
+                  <pic:spPr bwMode="auto">
+                    <a:xfrm>
+                      <a:off x="0" y="0"/>
+                      <a:ext cx="4844422" cy="5245987"/>
+                    </a:xfrm>
+                    <a:prstGeom prst="rect">
+                      <a:avLst/>
+                    </a:prstGeom>
+                    <a:noFill/>
+                    <a:ln>
+                      <a:noFill/>
+                    </a:ln>
+                  </pic:spPr>
+                </pic:pic>
+              </a:graphicData>
+            </a:graphic>
+          </wp:inline>
+        </w:drawing>
+      </w:r>
+    </w:p>
+    <w:p>
+      <w:pPr>
+        <w:rPr>
+          <w:sz w:val="24"/>
+          <w:szCs w:val="24"/>
+        </w:rPr>
+      </w:pPr>
+    </w:p>
+    <w:p>
+      <w:pPr>
+        <w:rPr>
+          <w:sz w:val="24"/>
+          <w:szCs w:val="24"/>
+        </w:rPr>
+      </w:pPr>
+    </w:p>
+    <w:p>
+      <w:pPr>
+        <w:rPr>
+          <w:sz w:val="24"/>
+          <w:szCs w:val="24"/>
+        </w:rPr>
+      </w:pPr>
+    </w:p>
+    <w:p>
+      <w:pPr>
+        <w:rPr>
+          <w:sz w:val="24"/>
+          <w:szCs w:val="24"/>
+        </w:rPr>
+      </w:pPr>
+    </w:p>
+    <w:p>
+      <w:pPr>
+        <w:rPr>
+          <w:sz w:val="24"/>
+          <w:szCs w:val="24"/>
+        </w:rPr>
+      </w:pPr>
+    </w:p>
+    <w:p>
+      <w:pPr>
+        <w:rPr>
+          <w:sz w:val="24"/>
+          <w:szCs w:val="24"/>
+        </w:rPr>
+      </w:pPr>
+    </w:p>
+    <w:p>
+      <w:pPr>
+        <w:rPr>
+          <w:sz w:val="24"/>
+          <w:szCs w:val="24"/>
+        </w:rPr>
+      </w:pPr>
+    </w:p>
+    <w:p>
+      <w:pPr>
+        <w:rPr>
+          <w:sz w:val="24"/>
+          <w:szCs w:val="24"/>
+        </w:rPr>
+      </w:pPr>
+    </w:p>
+    <w:p>
+      <w:pPr>
+        <w:rPr>
+          <w:sz w:val="24"/>
+          <w:szCs w:val="24"/>
+        </w:rPr>
+      </w:pPr>
+    </w:p>
+    <w:p>
+      <w:pPr>
+        <w:rPr>
+          <w:sz w:val="24"/>
+          <w:szCs w:val="24"/>
+        </w:rPr>
+      </w:pPr>
+    </w:p>
+    <w:p>
+      <w:pPr>
+        <w:jc w:val="center"/>
+        <w:rPr>
+          <w:b/>
+          <w:bCs/>
+          <w:sz w:val="24"/>
+          <w:szCs w:val="24"/>
+        </w:rPr>
+      </w:pPr>
+      <w:r>
+        <w:rPr>
+          <w:b/>
+          <w:bCs/>
+          <w:sz w:val="24"/>
+          <w:szCs w:val="24"/>
+        </w:rPr>
+        <w:t>FLEURS</w:t>
+      </w:r>
+    </w:p>
+    <w:p>
+      <w:pPr>
+        <w:rPr>
+          <w:b/>
+          <w:bCs/>
+          <w:sz w:val="24"/>
+          <w:szCs w:val="24"/>
+        </w:rPr>
+      </w:pPr>
+      <w:r>
+        <w:rPr>
+          <w:noProof/>
+        </w:rPr>
+        <w:drawing>
+          <wp:inline distT="0" distB="0" distL="0" distR="0" wp14:anchorId="764183C7" wp14:editId="3EE79F11">
+            <wp:extent cx="5760720" cy="4618990"/>
+            <wp:effectExtent l="0" t="0" r="0" b="0"/>
+            <wp:docPr id="2102534202" name="Image 3" descr="Une image contenant diagramme, capture d’écran, conception&#10;&#10;Description générée automatiquement"/>
+            <wp:cNvGraphicFramePr>
+              <a:graphicFrameLocks xmlns:a="http://schemas.openxmlformats.org/drawingml/2006/main" noChangeAspect="1"/>
+            </wp:cNvGraphicFramePr>
+            <a:graphic xmlns:a="http://schemas.openxmlformats.org/drawingml/2006/main">
+              <a:graphicData uri="http://schemas.openxmlformats.org/drawingml/2006/picture">
+                <pic:pic xmlns:pic="http://schemas.openxmlformats.org/drawingml/2006/picture">
+                  <pic:nvPicPr>
+                    <pic:cNvPr id="2102534202" name="Image 3" descr="Une image contenant diagramme, capture d’écran, conception&#10;&#10;Description générée automatiquement"/>
+                    <pic:cNvPicPr>
+                      <a:picLocks noChangeAspect="1" noChangeArrowheads="1"/>
+                    </pic:cNvPicPr>
+                  </pic:nvPicPr>
+                  <pic:blipFill>
+                    <a:blip r:embed="rId7" cstate="print">
+                      <a:extLst>
+                        <a:ext uri="{28A0092B-C50C-407E-A947-70E740481C1C}">
+                          <a14:useLocalDpi xmlns:a14="http://schemas.microsoft.com/office/drawing/2010/main" val="0"/>
+                        </a:ext>
+                      </a:extLst>
+                    </a:blip>
+                    <a:srcRect/>
+                    <a:stretch>
+                      <a:fillRect/>
+                    </a:stretch>
+                  </pic:blipFill>
+                  <pic:spPr bwMode="auto">
+                    <a:xfrm>
+                      <a:off x="0" y="0"/>
+                      <a:ext cx="5760720" cy="4618990"/>
+                    </a:xfrm>
+                    <a:prstGeom prst="rect">
+                      <a:avLst/>
+                    </a:prstGeom>
+                    <a:noFill/>
+                    <a:ln>
+                      <a:noFill/>
+                    </a:ln>
+                  </pic:spPr>
+                </pic:pic>
+              </a:graphicData>
+            </a:graphic>
+          </wp:inline>
+        </w:drawing>
+      </w:r>
+    </w:p>
+    <w:p>
+      <w:pPr>
+        <w:rPr>
+          <w:sz w:val="24"/>
+          <w:szCs w:val="24"/>
+        </w:rPr>
+      </w:pPr>
+    </w:p>
+    <w:p>
+      <w:pPr>
+        <w:rPr>
+          <w:sz w:val="24"/>
+          <w:szCs w:val="24"/>
+        </w:rPr>
+      </w:pPr>
+    </w:p>
+    <w:p>
+      <w:pPr>
+        <w:rPr>
+          <w:sz w:val="24"/>
+          <w:szCs w:val="24"/>
+        </w:rPr>
+      </w:pPr>
+    </w:p>
+    <w:p>
+      <w:pPr>
+        <w:rPr>
+          <w:sz w:val="24"/>
+          <w:szCs w:val="24"/>
+        </w:rPr>
+      </w:pPr>
+    </w:p>
+    <w:p>
+      <w:pPr>
+        <w:rPr>
+          <w:sz w:val="24"/>
+          <w:szCs w:val="24"/>
+        </w:rPr>
+      </w:pPr>
+    </w:p>
+    <w:p>
+      <w:pPr>
+        <w:rPr>
+          <w:sz w:val="24"/>
+          <w:szCs w:val="24"/>
+        </w:rPr>
+      </w:pPr>
+    </w:p>
+    <w:p>
+      <w:pPr>
+        <w:rPr>
+          <w:sz w:val="24"/>
+          <w:szCs w:val="24"/>
+        </w:rPr>
+      </w:pPr>
+    </w:p>
+    <w:p>
+      <w:pPr>
+        <w:rPr>
+          <w:sz w:val="24"/>
+          <w:szCs w:val="24"/>
+        </w:rPr>
+      </w:pPr>
+    </w:p>
+    <w:p>
+      <w:pPr>
+        <w:rPr>
+          <w:sz w:val="24"/>
+          <w:szCs w:val="24"/>
+        </w:rPr>
+      </w:pPr>
+    </w:p>
+    <w:p>
+      <w:pPr>
+        <w:rPr>
+          <w:sz w:val="24"/>
+          <w:szCs w:val="24"/>
+        </w:rPr>
+      </w:pPr>
+    </w:p>
+    <w:p>
+      <w:pPr>
+        <w:rPr>
+          <w:sz w:val="24"/>
+          <w:szCs w:val="24"/>
+        </w:rPr>
+      </w:pPr>
+    </w:p>
+    <w:p>
+      <w:pPr>
+        <w:rPr>
+          <w:sz w:val="24"/>
+          <w:szCs w:val="24"/>
+        </w:rPr>
+      </w:pPr>
+    </w:p>
+    <w:p>
+      <w:pPr>
+        <w:rPr>
+          <w:sz w:val="24"/>
+          <w:szCs w:val="24"/>
+        </w:rPr>
+      </w:pPr>
+    </w:p>
+    <w:p>
+      <w:pPr>
+        <w:jc w:val="center"/>
+        <w:rPr>
+          <w:b/>
+          <w:bCs/>
+          <w:sz w:val="24"/>
+          <w:szCs w:val="24"/>
+        </w:rPr>
+      </w:pPr>
+      <w:r>
+        <w:rPr>
+          <w:b/>
+          <w:bCs/>
+          <w:sz w:val="24"/>
+          <w:szCs w:val="24"/>
+        </w:rPr>
+        <w:t>TOURELLE</w:t>
+      </w:r>
+    </w:p>
+    <w:p>
+      <w:pPr>
+        <w:rPr>
+          <w:sz w:val="24"/>
+          <w:szCs w:val="24"/>
+        </w:rPr>
+      </w:pPr>
+    </w:p>
+    <w:p>
+      <w:pPr>
+        <w:rPr>
+          <w:sz w:val="24"/>
+          <w:szCs w:val="24"/>
+        </w:rPr>
+      </w:pPr>
+    </w:p>
+    <w:p>
+      <w:pPr>
+        <w:rPr>
+          <w:sz w:val="24"/>
+          <w:szCs w:val="24"/>
+        </w:rPr>
+      </w:pPr>
+    </w:p>
+    <w:p>
+      <w:pPr>
+        <w:rPr>
+          <w:sz w:val="24"/>
+          <w:szCs w:val="24"/>
+        </w:rPr>
+      </w:pPr>
+    </w:p>
+    <w:p>
+      <w:pPr>
+        <w:rPr>
+          <w:sz w:val="24"/>
+          <w:szCs w:val="24"/>
+        </w:rPr>
+      </w:pPr>
+    </w:p>
+    <w:p>
+      <w:pPr>
+        <w:rPr>
+          <w:sz w:val="24"/>
+          <w:szCs w:val="24"/>
+        </w:rPr>
+      </w:pPr>
+    </w:p>
+    <w:p>
+      <w:pPr>
+        <w:rPr>
+          <w:sz w:val="24"/>
+          <w:szCs w:val="24"/>
+        </w:rPr>
+      </w:pPr>
+    </w:p>
+    <w:p>
+      <w:pPr>
+        <w:rPr>
+          <w:sz w:val="24"/>
+          <w:szCs w:val="24"/>
+        </w:rPr>
+      </w:pPr>
+    </w:p>
+    <w:p>
+      <w:pPr>
+        <w:rPr>
+          <w:sz w:val="24"/>
+          <w:szCs w:val="24"/>
+        </w:rPr>
+      </w:pPr>
+    </w:p>
+    <w:p>
+      <w:pPr>
+        <w:rPr>
+          <w:sz w:val="24"/>
+          <w:szCs w:val="24"/>
+        </w:rPr>
+      </w:pPr>
+    </w:p>
+    <w:p>
+      <w:pPr>
+        <w:rPr>
+          <w:sz w:val="24"/>
+          <w:szCs w:val="24"/>
+        </w:rPr>
+      </w:pPr>
+    </w:p>
+    <w:p>
+      <w:pPr>
+        <w:rPr>
+          <w:sz w:val="24"/>
+          <w:szCs w:val="24"/>
+        </w:rPr>
+      </w:pPr>
+    </w:p>
+    <w:p>
+      <w:pPr>
+        <w:rPr>
+          <w:sz w:val="24"/>
+          <w:szCs w:val="24"/>
+        </w:rPr>
+      </w:pPr>
+    </w:p>
+    <w:p>
+      <w:pPr>
+        <w:rPr>
+          <w:sz w:val="24"/>
+          <w:szCs w:val="24"/>
+        </w:rPr>
+      </w:pPr>
+    </w:p>
+    <w:p>
+      <w:pPr>
+        <w:rPr>
+          <w:sz w:val="24"/>
+          <w:szCs w:val="24"/>
+        </w:rPr>
+      </w:pPr>
+    </w:p>
+    <w:p>
+      <w:pPr>
+        <w:rPr>
+          <w:sz w:val="24"/>
+          <w:szCs w:val="24"/>
+        </w:rPr>
+      </w:pPr>
+    </w:p>
+    <w:p>
+      <w:pPr>
+        <w:rPr>
+          <w:sz w:val="24"/>
+          <w:szCs w:val="24"/>
+        </w:rPr>
+      </w:pPr>
+    </w:p>
+    <w:p>
+      <w:pPr>
+        <w:rPr>
+          <w:sz w:val="24"/>
+          <w:szCs w:val="24"/>
+        </w:rPr>
+      </w:pPr>
+    </w:p>
+    <w:p>
+      <w:pPr>
+        <w:rPr>
+          <w:sz w:val="24"/>
+          <w:szCs w:val="24"/>
+        </w:rPr>
+      </w:pPr>
+    </w:p>
+    <w:p>
+      <w:pPr>
+        <w:rPr>
+          <w:sz w:val="24"/>
+          <w:szCs w:val="24"/>
+        </w:rPr>
+      </w:pPr>
+    </w:p>
+    <w:p>
+      <w:pPr>
+        <w:rPr>
+          <w:sz w:val="24"/>
+          <w:szCs w:val="24"/>
+        </w:rPr>
+      </w:pPr>
+    </w:p>
+    <w:p>
+      <w:pPr>
+        <w:rPr>
+          <w:sz w:val="24"/>
+          <w:szCs w:val="24"/>
+        </w:rPr>
+      </w:pPr>
+    </w:p>
+    <w:p>
+      <w:pPr>
+        <w:rPr>
+          <w:sz w:val="24"/>
+          <w:szCs w:val="24"/>
+        </w:rPr>
+      </w:pPr>
+    </w:p>
+    <w:p>
+      <w:pPr>
+        <w:rPr>
+          <w:sz w:val="24"/>
+          <w:szCs w:val="24"/>
+        </w:rPr>
+      </w:pPr>
+    </w:p>
+    <w:p>
+      <w:pPr>
+        <w:rPr>
+          <w:sz w:val="24"/>
+          <w:szCs w:val="24"/>
+        </w:rPr>
+      </w:pPr>
+    </w:p>
+    <w:p>
+      <w:pPr>
+        <w:rPr>
+          <w:sz w:val="24"/>
+          <w:szCs w:val="24"/>
+        </w:rPr>
+      </w:pPr>
+    </w:p>
+    <w:p>
+      <w:pPr>
+        <w:rPr>
+          <w:sz w:val="24"/>
+          <w:szCs w:val="24"/>
+        </w:rPr>
+      </w:pPr>
+    </w:p>
+    <w:p>
+      <w:pPr>
+        <w:rPr>
+          <w:sz w:val="24"/>
+          <w:szCs w:val="24"/>
+        </w:rPr>
+      </w:pPr>
+    </w:p>
+    <w:p>
+      <w:pPr>
+        <w:jc w:val="center"/>
+        <w:rPr>
+          <w:b/>
+          <w:bCs/>
+          <w:sz w:val="24"/>
+          <w:szCs w:val="24"/>
+        </w:rPr>
+      </w:pPr>
+      <w:r>
+        <w:rPr>
+          <w:b/>
+          <w:bCs/>
+          <w:sz w:val="24"/>
+          <w:szCs w:val="24"/>
+        </w:rPr>
+        <w:t>FONCTIONS</w:t>
+      </w:r>
     </w:p>
     <w:p>
       <w:pPr>
@@ -97,44 +1059,25 @@
           <w:szCs w:val="24"/>
         </w:rPr>
       </w:pPr>
-      <w:r>
-        <w:rPr>
-          <w:b/>
-          <w:bCs/>
-          <w:sz w:val="24"/>
-          <w:szCs w:val="24"/>
-        </w:rPr>
-        <w:t>G</w:t>
-      </w:r>
-      <w:r>
-        <w:rPr>
-          <w:b/>
-          <w:bCs/>
-          <w:sz w:val="24"/>
-          <w:szCs w:val="24"/>
-        </w:rPr>
-        <w:t xml:space="preserve">ererFirework() : </w:t>
-      </w:r>
-      <w:r>
-        <w:rPr>
-          <w:sz w:val="24"/>
-          <w:szCs w:val="24"/>
-        </w:rPr>
-        <w:t xml:space="preserve">Fonction permettant d’actualiser l’affichage et la position des divisions du feu d’artifice en appelant la </w:t>
-      </w:r>
-      <w:r>
-        <w:rPr>
-          <w:sz w:val="24"/>
-          <w:szCs w:val="24"/>
-        </w:rPr>
-        <w:t>méthode</w:t>
-      </w:r>
-      <w:r>
-        <w:rPr>
-          <w:sz w:val="24"/>
-          <w:szCs w:val="24"/>
-        </w:rPr>
-        <w:t xml:space="preserve"> firework.update.</w:t>
+      <w:proofErr w:type="spellStart"/>
+      <w:r>
+        <w:rPr>
+          <w:b/>
+          <w:bCs/>
+          <w:sz w:val="24"/>
+          <w:szCs w:val="24"/>
+        </w:rPr>
+        <w:t>CreerFleur</w:t>
+      </w:r>
+      <w:proofErr w:type="spellEnd"/>
+      <w:r>
+        <w:rPr>
+          <w:b/>
+          <w:bCs/>
+          <w:sz w:val="24"/>
+          <w:szCs w:val="24"/>
+        </w:rPr>
+        <w:t>() :</w:t>
       </w:r>
       <w:r>
         <w:rPr>
@@ -148,45 +1091,48 @@
           <w:sz w:val="24"/>
           <w:szCs w:val="24"/>
         </w:rPr>
-        <w:t xml:space="preserve">Cette fonction permet aussi </w:t>
-      </w:r>
-      <w:r>
-        <w:rPr>
-          <w:sz w:val="24"/>
-          <w:szCs w:val="24"/>
-        </w:rPr>
-        <w:t>de supprimer la division quand cette dernière touche le sol</w:t>
-      </w:r>
-      <w:r>
-        <w:rPr>
-          <w:sz w:val="24"/>
-          <w:szCs w:val="24"/>
-        </w:rPr>
-        <w:t xml:space="preserve"> et d’ajouter les points</w:t>
-      </w:r>
-      <w:r>
-        <w:rPr>
-          <w:sz w:val="24"/>
-          <w:szCs w:val="24"/>
-        </w:rPr>
-        <w:t xml:space="preserve"> au compteur de point</w:t>
-      </w:r>
-      <w:r>
-        <w:rPr>
-          <w:sz w:val="24"/>
-          <w:szCs w:val="24"/>
-        </w:rPr>
-        <w:t>s</w:t>
-      </w:r>
-      <w:r>
-        <w:rPr>
-          <w:sz w:val="24"/>
-          <w:szCs w:val="24"/>
-        </w:rPr>
-        <w:t xml:space="preserve"> ou quand un tir de la tourelle touche la division</w:t>
-      </w:r>
-      <w:r>
-        <w:rPr>
+        <w:t xml:space="preserve">Ajoute une instance de la </w:t>
+      </w:r>
+      <w:r>
+        <w:rPr>
+          <w:i/>
+          <w:iCs/>
+          <w:sz w:val="24"/>
+          <w:szCs w:val="24"/>
+        </w:rPr>
+        <w:t>classe Fleur</w:t>
+      </w:r>
+      <w:r>
+        <w:rPr>
+          <w:sz w:val="24"/>
+          <w:szCs w:val="24"/>
+        </w:rPr>
+        <w:t xml:space="preserve"> au groupe de Sprite </w:t>
+      </w:r>
+      <w:proofErr w:type="spellStart"/>
+      <w:r>
+        <w:rPr>
+          <w:i/>
+          <w:iCs/>
+          <w:sz w:val="24"/>
+          <w:szCs w:val="24"/>
+        </w:rPr>
+        <w:t>plant_grou</w:t>
+      </w:r>
+      <w:r>
+        <w:rPr>
+          <w:i/>
+          <w:iCs/>
+          <w:sz w:val="24"/>
+          <w:szCs w:val="24"/>
+        </w:rPr>
+        <w:t>p</w:t>
+      </w:r>
+      <w:proofErr w:type="spellEnd"/>
+      <w:r>
+        <w:rPr>
+          <w:i/>
+          <w:iCs/>
           <w:sz w:val="24"/>
           <w:szCs w:val="24"/>
         </w:rPr>
@@ -194,6 +1140,8 @@
       </w:r>
       <w:r>
         <w:rPr>
+          <w:i/>
+          <w:iCs/>
           <w:sz w:val="24"/>
           <w:szCs w:val="24"/>
         </w:rPr>
@@ -204,7 +1152,7 @@
           <w:sz w:val="24"/>
           <w:szCs w:val="24"/>
         </w:rPr>
-        <w:t xml:space="preserve">De plus, cette fonction permet aussi à la tourelle de tiré. </w:t>
+        <w:t>(PAS DEFINITIF A CAUSE DE PROBLEME DE PERFORMANCE)</w:t>
       </w:r>
     </w:p>
     <w:p>
@@ -219,14 +1167,148 @@
           <w:szCs w:val="24"/>
         </w:rPr>
       </w:pPr>
-      <w:r>
-        <w:rPr>
-          <w:b/>
-          <w:bCs/>
-          <w:sz w:val="24"/>
-          <w:szCs w:val="24"/>
-        </w:rPr>
-        <w:t>FireworkFunction() :</w:t>
+      <w:proofErr w:type="spellStart"/>
+      <w:r>
+        <w:rPr>
+          <w:b/>
+          <w:bCs/>
+          <w:sz w:val="24"/>
+          <w:szCs w:val="24"/>
+        </w:rPr>
+        <w:t>GererFleur</w:t>
+      </w:r>
+      <w:proofErr w:type="spellEnd"/>
+      <w:r>
+        <w:rPr>
+          <w:b/>
+          <w:bCs/>
+          <w:sz w:val="24"/>
+          <w:szCs w:val="24"/>
+        </w:rPr>
+        <w:t xml:space="preserve">() : </w:t>
+      </w:r>
+      <w:r>
+        <w:rPr>
+          <w:sz w:val="24"/>
+          <w:szCs w:val="24"/>
+        </w:rPr>
+        <w:t>Chang</w:t>
+      </w:r>
+      <w:r>
+        <w:rPr>
+          <w:sz w:val="24"/>
+          <w:szCs w:val="24"/>
+        </w:rPr>
+        <w:t>e</w:t>
+      </w:r>
+      <w:r>
+        <w:rPr>
+          <w:sz w:val="24"/>
+          <w:szCs w:val="24"/>
+        </w:rPr>
+        <w:t xml:space="preserve">, pour chaque instances dans le groupe de Sprite </w:t>
+      </w:r>
+      <w:proofErr w:type="spellStart"/>
+      <w:r>
+        <w:rPr>
+          <w:i/>
+          <w:iCs/>
+          <w:sz w:val="24"/>
+          <w:szCs w:val="24"/>
+        </w:rPr>
+        <w:t>plant_group</w:t>
+      </w:r>
+      <w:proofErr w:type="spellEnd"/>
+      <w:r>
+        <w:rPr>
+          <w:sz w:val="24"/>
+          <w:szCs w:val="24"/>
+        </w:rPr>
+        <w:t xml:space="preserve">, l’image </w:t>
+      </w:r>
+      <w:r>
+        <w:rPr>
+          <w:sz w:val="24"/>
+          <w:szCs w:val="24"/>
+        </w:rPr>
+        <w:t>de la fleur</w:t>
+      </w:r>
+      <w:r>
+        <w:rPr>
+          <w:sz w:val="24"/>
+          <w:szCs w:val="24"/>
+        </w:rPr>
+        <w:t xml:space="preserve"> à l’étape de croissance supérieur</w:t>
+      </w:r>
+      <w:r>
+        <w:rPr>
+          <w:sz w:val="24"/>
+          <w:szCs w:val="24"/>
+        </w:rPr>
+        <w:t>.</w:t>
+      </w:r>
+      <w:r>
+        <w:rPr>
+          <w:sz w:val="24"/>
+          <w:szCs w:val="24"/>
+        </w:rPr>
+        <w:t xml:space="preserve"> (PAS DEFINITIF A CAUSE DE PROBLEME DE PERFORMANCE)</w:t>
+      </w:r>
+    </w:p>
+    <w:p>
+      <w:pPr>
+        <w:pStyle w:val="Paragraphedeliste"/>
+        <w:numPr>
+          <w:ilvl w:val="0"/>
+          <w:numId w:val="1"/>
+        </w:numPr>
+        <w:rPr>
+          <w:sz w:val="24"/>
+          <w:szCs w:val="24"/>
+        </w:rPr>
+      </w:pPr>
+      <w:proofErr w:type="spellStart"/>
+      <w:r>
+        <w:rPr>
+          <w:b/>
+          <w:bCs/>
+          <w:sz w:val="24"/>
+          <w:szCs w:val="24"/>
+        </w:rPr>
+        <w:t>G</w:t>
+      </w:r>
+      <w:r>
+        <w:rPr>
+          <w:b/>
+          <w:bCs/>
+          <w:sz w:val="24"/>
+          <w:szCs w:val="24"/>
+        </w:rPr>
+        <w:t>ererFirework</w:t>
+      </w:r>
+      <w:proofErr w:type="spellEnd"/>
+      <w:r>
+        <w:rPr>
+          <w:b/>
+          <w:bCs/>
+          <w:sz w:val="24"/>
+          <w:szCs w:val="24"/>
+        </w:rPr>
+        <w:t xml:space="preserve">() : </w:t>
+      </w:r>
+      <w:r>
+        <w:rPr>
+          <w:sz w:val="24"/>
+          <w:szCs w:val="24"/>
+        </w:rPr>
+        <w:t xml:space="preserve">Fonction permettant d’actualiser l’affichage et la position des divisions du feu d’artifice en appelant la </w:t>
+      </w:r>
+      <w:r>
+        <w:rPr>
+          <w:sz w:val="24"/>
+          <w:szCs w:val="24"/>
+        </w:rPr>
+        <w:t>méthode</w:t>
       </w:r>
       <w:r>
         <w:rPr>
@@ -235,6 +1317,134 @@
         </w:rPr>
         <w:t xml:space="preserve"> </w:t>
       </w:r>
+      <w:proofErr w:type="spellStart"/>
+      <w:r>
+        <w:rPr>
+          <w:i/>
+          <w:iCs/>
+          <w:sz w:val="24"/>
+          <w:szCs w:val="24"/>
+        </w:rPr>
+        <w:t>firework.update</w:t>
+      </w:r>
+      <w:proofErr w:type="spellEnd"/>
+      <w:r>
+        <w:rPr>
+          <w:sz w:val="24"/>
+          <w:szCs w:val="24"/>
+        </w:rPr>
+        <w:t>.</w:t>
+      </w:r>
+      <w:r>
+        <w:rPr>
+          <w:sz w:val="24"/>
+          <w:szCs w:val="24"/>
+        </w:rPr>
+        <w:t xml:space="preserve"> </w:t>
+      </w:r>
+      <w:r>
+        <w:rPr>
+          <w:sz w:val="24"/>
+          <w:szCs w:val="24"/>
+        </w:rPr>
+        <w:t xml:space="preserve">Cette fonction permet aussi </w:t>
+      </w:r>
+      <w:r>
+        <w:rPr>
+          <w:sz w:val="24"/>
+          <w:szCs w:val="24"/>
+        </w:rPr>
+        <w:t>de supprimer la division quand cette dernière touche le sol</w:t>
+      </w:r>
+      <w:r>
+        <w:rPr>
+          <w:sz w:val="24"/>
+          <w:szCs w:val="24"/>
+        </w:rPr>
+        <w:t xml:space="preserve"> et d’ajouter les points</w:t>
+      </w:r>
+      <w:r>
+        <w:rPr>
+          <w:sz w:val="24"/>
+          <w:szCs w:val="24"/>
+        </w:rPr>
+        <w:t xml:space="preserve"> au compteur de point</w:t>
+      </w:r>
+      <w:r>
+        <w:rPr>
+          <w:sz w:val="24"/>
+          <w:szCs w:val="24"/>
+        </w:rPr>
+        <w:t>s</w:t>
+      </w:r>
+      <w:r>
+        <w:rPr>
+          <w:sz w:val="24"/>
+          <w:szCs w:val="24"/>
+        </w:rPr>
+        <w:t xml:space="preserve"> ou quand un tir de la tourelle touche la division</w:t>
+      </w:r>
+      <w:r>
+        <w:rPr>
+          <w:sz w:val="24"/>
+          <w:szCs w:val="24"/>
+        </w:rPr>
+        <w:t>.</w:t>
+      </w:r>
+      <w:r>
+        <w:rPr>
+          <w:sz w:val="24"/>
+          <w:szCs w:val="24"/>
+        </w:rPr>
+        <w:t xml:space="preserve"> </w:t>
+      </w:r>
+      <w:r>
+        <w:rPr>
+          <w:sz w:val="24"/>
+          <w:szCs w:val="24"/>
+        </w:rPr>
+        <w:t xml:space="preserve">De plus, cette fonction permet aussi à la tourelle de tiré. </w:t>
+      </w:r>
+    </w:p>
+    <w:p>
+      <w:pPr>
+        <w:pStyle w:val="Paragraphedeliste"/>
+        <w:numPr>
+          <w:ilvl w:val="0"/>
+          <w:numId w:val="1"/>
+        </w:numPr>
+        <w:rPr>
+          <w:sz w:val="24"/>
+          <w:szCs w:val="24"/>
+        </w:rPr>
+      </w:pPr>
+      <w:proofErr w:type="spellStart"/>
+      <w:r>
+        <w:rPr>
+          <w:b/>
+          <w:bCs/>
+          <w:sz w:val="24"/>
+          <w:szCs w:val="24"/>
+        </w:rPr>
+        <w:t>FireworkFunction</w:t>
+      </w:r>
+      <w:proofErr w:type="spellEnd"/>
+      <w:r>
+        <w:rPr>
+          <w:b/>
+          <w:bCs/>
+          <w:sz w:val="24"/>
+          <w:szCs w:val="24"/>
+        </w:rPr>
+        <w:t>() :</w:t>
+      </w:r>
+      <w:r>
+        <w:rPr>
+          <w:sz w:val="24"/>
+          <w:szCs w:val="24"/>
+        </w:rPr>
+        <w:t xml:space="preserve"> </w:t>
+      </w:r>
       <w:r>
         <w:rPr>
           <w:sz w:val="24"/>
@@ -254,7 +1464,16 @@
           <w:sz w:val="24"/>
           <w:szCs w:val="24"/>
         </w:rPr>
-        <w:t xml:space="preserve"> une liste contenant 8 instances de la classe Division</w:t>
+        <w:t xml:space="preserve"> une liste contenant 8 instances de la </w:t>
+      </w:r>
+      <w:r>
+        <w:rPr>
+          <w:i/>
+          <w:iCs/>
+          <w:sz w:val="24"/>
+          <w:szCs w:val="24"/>
+        </w:rPr>
+        <w:t>classe Division</w:t>
       </w:r>
       <w:r>
         <w:rPr>
@@ -270,14 +1489,6 @@
         </w:rPr>
         <w:t>sont angle, sa position X et Y et la surface sur laquelle afficher la division.</w:t>
       </w:r>
-    </w:p>
-    <w:p>
-      <w:pPr>
-        <w:rPr>
-          <w:sz w:val="24"/>
-          <w:szCs w:val="24"/>
-        </w:rPr>
-      </w:pPr>
     </w:p>
     <w:sectPr>
       <w:pgSz w:w="11906" w:h="16838"/>

</xml_diff>